<commit_message>
Atualização do nome da Empresa
</commit_message>
<xml_diff>
--- a/Planejamento/Documentos Adicionais/Declaração de Trabalho.docx
+++ b/Planejamento/Documentos Adicionais/Declaração de Trabalho.docx
@@ -212,8 +212,17 @@
       </w:r>
     </w:p>
     <w:p>
-      <w:r>
-        <w:t>Descrever de forma clara qual trabalho deverá ser realizado e quais entregas serão produzidas f</w:t>
+      <w:pPr>
+        <w:jc w:val="both"/>
+      </w:pPr>
+      <w:r>
+        <w:t xml:space="preserve">Descrever de forma clara qual trabalho deverá ser realizado e quais entregas serão </w:t>
+      </w:r>
+      <w:r>
+        <w:t>realizadas,</w:t>
+      </w:r>
+      <w:r>
+        <w:t xml:space="preserve"> f</w:t>
       </w:r>
       <w:r>
         <w:t>ornece</w:t>
@@ -222,7 +231,13 @@
         <w:t>ndo</w:t>
       </w:r>
       <w:r>
-        <w:t xml:space="preserve"> informação suficiente para o vendedor criar e precificar uma proposta aderente </w:t>
+        <w:t xml:space="preserve"> informaç</w:t>
+      </w:r>
+      <w:r>
+        <w:t>ões</w:t>
+      </w:r>
+      <w:r>
+        <w:t xml:space="preserve"> suficiente para o vendedor criar e precificar uma proposta aderente </w:t>
       </w:r>
       <w:r>
         <w:t>à</w:t>
@@ -265,13 +280,23 @@
         <w:t>[</w:t>
       </w:r>
       <w:r>
-        <w:t xml:space="preserve">Descreva o trabalho a ser feito em detalhe </w:t>
-      </w:r>
-      <w:r>
-        <w:t>suficiente. ]</w:t>
-      </w:r>
-      <w:bookmarkStart w:id="2" w:name="_GoBack"/>
-      <w:bookmarkEnd w:id="2"/>
+        <w:t>Descreva o trabalho a ser feito em detalhe</w:t>
+      </w:r>
+      <w:r>
+        <w:t>s</w:t>
+      </w:r>
+      <w:r>
+        <w:t xml:space="preserve"> </w:t>
+      </w:r>
+      <w:r>
+        <w:t>suficiente</w:t>
+      </w:r>
+      <w:r>
+        <w:t>s</w:t>
+      </w:r>
+      <w:r>
+        <w:t>. ]</w:t>
+      </w:r>
     </w:p>
     <w:p/>
     <w:p>
@@ -281,8 +306,8 @@
           <w:u w:val="single"/>
         </w:rPr>
       </w:pPr>
-      <w:bookmarkStart w:id="3" w:name="_Toc319340141"/>
-      <w:bookmarkStart w:id="4" w:name="_Toc419672861"/>
+      <w:bookmarkStart w:id="2" w:name="_Toc319340141"/>
+      <w:bookmarkStart w:id="3" w:name="_Toc419672861"/>
       <w:r>
         <w:rPr>
           <w:u w:val="single"/>
@@ -295,8 +320,8 @@
         </w:rPr>
         <w:t>Entregas do Projeto e Critérios de Aceitação</w:t>
       </w:r>
+      <w:bookmarkEnd w:id="2"/>
       <w:bookmarkEnd w:id="3"/>
-      <w:bookmarkEnd w:id="4"/>
     </w:p>
     <w:p>
       <w:pPr>
@@ -312,7 +337,12 @@
         <w:t>que</w:t>
       </w:r>
       <w:r>
-        <w:t xml:space="preserve"> as entregas requeridas, seus critérios de aceitação e quando deverão ser entregues. Sempre que possível atrelar os pagamentos e incentivos com os critérios de aceitação e previsão de </w:t>
+        <w:t xml:space="preserve"> as entregas requeridas, seus critérios de aceitação e quando deverão ser entregues. Sempre que possível atrelar </w:t>
+      </w:r>
+      <w:bookmarkStart w:id="4" w:name="_GoBack"/>
+      <w:bookmarkEnd w:id="4"/>
+      <w:r>
+        <w:t xml:space="preserve">os pagamentos e incentivos com os critérios de aceitação e previsão de </w:t>
       </w:r>
       <w:r>
         <w:t>término. ]</w:t>
@@ -355,6 +385,9 @@
             <w:vAlign w:val="center"/>
           </w:tcPr>
           <w:p>
+            <w:pPr>
+              <w:jc w:val="center"/>
+            </w:pPr>
             <w:r>
               <w:t>Entrega</w:t>
             </w:r>
@@ -367,6 +400,9 @@
             <w:vAlign w:val="center"/>
           </w:tcPr>
           <w:p>
+            <w:pPr>
+              <w:jc w:val="center"/>
+            </w:pPr>
             <w:r>
               <w:t>Critérios de aceitação</w:t>
             </w:r>
@@ -379,6 +415,9 @@
             <w:vAlign w:val="center"/>
           </w:tcPr>
           <w:p>
+            <w:pPr>
+              <w:jc w:val="center"/>
+            </w:pPr>
             <w:r>
               <w:t>Previsão de Término</w:t>
             </w:r>
@@ -1411,6 +1450,7 @@
           <w:p>
             <w:pPr>
               <w:pStyle w:val="Tabela"/>
+              <w:jc w:val="center"/>
             </w:pPr>
             <w:r>
               <w:t>Patrocinador do Projeto</w:t>
@@ -1422,14 +1462,22 @@
             <w:tcW w:w="4819" w:type="dxa"/>
             <w:vAlign w:val="center"/>
           </w:tcPr>
-          <w:p/>
+          <w:p>
+            <w:pPr>
+              <w:jc w:val="center"/>
+            </w:pPr>
+          </w:p>
         </w:tc>
         <w:tc>
           <w:tcPr>
             <w:tcW w:w="2127" w:type="dxa"/>
             <w:vAlign w:val="center"/>
           </w:tcPr>
-          <w:p/>
+          <w:p>
+            <w:pPr>
+              <w:jc w:val="center"/>
+            </w:pPr>
+          </w:p>
         </w:tc>
       </w:tr>
       <w:tr>
@@ -1444,6 +1492,7 @@
           <w:p>
             <w:pPr>
               <w:pStyle w:val="Tabela"/>
+              <w:jc w:val="center"/>
             </w:pPr>
             <w:r>
               <w:t>Gerente do Projeto</w:t>
@@ -1455,14 +1504,25 @@
             <w:tcW w:w="4819" w:type="dxa"/>
             <w:vAlign w:val="center"/>
           </w:tcPr>
-          <w:p/>
+          <w:p>
+            <w:pPr>
+              <w:jc w:val="center"/>
+            </w:pPr>
+            <w:r>
+              <w:t>João Pedro Salgado</w:t>
+            </w:r>
+          </w:p>
         </w:tc>
         <w:tc>
           <w:tcPr>
             <w:tcW w:w="2127" w:type="dxa"/>
             <w:vAlign w:val="center"/>
           </w:tcPr>
-          <w:p/>
+          <w:p>
+            <w:pPr>
+              <w:jc w:val="center"/>
+            </w:pPr>
+          </w:p>
         </w:tc>
       </w:tr>
     </w:tbl>
@@ -1582,7 +1642,7 @@
               <w:noProof/>
               <w:color w:val="244061" w:themeColor="accent1" w:themeShade="80"/>
             </w:rPr>
-            <w:t>1</w:t>
+            <w:t>2</w:t>
           </w:r>
           <w:r>
             <w:rPr>
@@ -1770,12 +1830,11 @@
         <w:p>
           <w:pPr>
             <w:pStyle w:val="Comments"/>
-            <w:jc w:val="center"/>
           </w:pPr>
           <w:r>
             <w:rPr>
               <w:noProof/>
-              <w:lang w:val="en-US" w:eastAsia="en-US"/>
+              <w:lang w:val="en-US"/>
             </w:rPr>
             <w:drawing>
               <wp:inline distT="0" distB="0" distL="0" distR="0" wp14:anchorId="127DF642" wp14:editId="055D0F4E">
@@ -2625,7 +2684,10 @@
     <w:link w:val="CommentsChar"/>
     <w:autoRedefine/>
     <w:qFormat/>
-    <w:rsid w:val="00E03B96"/>
+    <w:rsid w:val="00804E8A"/>
+    <w:pPr>
+      <w:jc w:val="both"/>
+    </w:pPr>
     <w:rPr>
       <w:rFonts w:asciiTheme="minorHAnsi" w:hAnsiTheme="minorHAnsi"/>
       <w:sz w:val="22"/>
@@ -2637,7 +2699,7 @@
     <w:name w:val="Comments Char"/>
     <w:basedOn w:val="DefaultParagraphFont"/>
     <w:link w:val="Comments"/>
-    <w:rsid w:val="00E03B96"/>
+    <w:rsid w:val="00804E8A"/>
     <w:rPr>
       <w:rFonts w:eastAsia="Times" w:cs="Times New Roman"/>
       <w:lang w:eastAsia="pt-BR"/>
@@ -3459,7 +3521,10 @@
     <w:link w:val="CommentsChar"/>
     <w:autoRedefine/>
     <w:qFormat/>
-    <w:rsid w:val="00E03B96"/>
+    <w:rsid w:val="00804E8A"/>
+    <w:pPr>
+      <w:jc w:val="both"/>
+    </w:pPr>
     <w:rPr>
       <w:rFonts w:asciiTheme="minorHAnsi" w:hAnsiTheme="minorHAnsi"/>
       <w:sz w:val="22"/>
@@ -3471,7 +3536,7 @@
     <w:name w:val="Comments Char"/>
     <w:basedOn w:val="DefaultParagraphFont"/>
     <w:link w:val="Comments"/>
-    <w:rsid w:val="00E03B96"/>
+    <w:rsid w:val="00804E8A"/>
     <w:rPr>
       <w:rFonts w:eastAsia="Times" w:cs="Times New Roman"/>
       <w:lang w:eastAsia="pt-BR"/>
@@ -3935,7 +4000,7 @@
 </file>
 
 <file path=customXml/itemProps1.xml><?xml version="1.0" encoding="utf-8"?>
-<ds:datastoreItem xmlns:ds="http://schemas.openxmlformats.org/officeDocument/2006/customXml" ds:itemID="{EC033580-F17E-4F40-9DEA-A010D4F72C9C}">
+<ds:datastoreItem xmlns:ds="http://schemas.openxmlformats.org/officeDocument/2006/customXml" ds:itemID="{16CB4665-4B11-2B47-B0FC-94863B367269}">
   <ds:schemaRefs>
     <ds:schemaRef ds:uri="http://schemas.openxmlformats.org/officeDocument/2006/bibliography"/>
   </ds:schemaRefs>

</xml_diff>